<commit_message>
pure prefix was seard across Core.slang formatting fopr NotePAd++ for SLang saved via export
</commit_message>
<xml_diff>
--- a/Docs/SLang reference 0.99.01.docx
+++ b/Docs/SLang reference 0.99.01.docx
@@ -2208,8 +2208,6 @@
           <w:szCs w:val="24"/>
         </w:rPr>
       </w:pPr>
-      <w:bookmarkStart w:id="0" w:name="_GoBack"/>
-      <w:bookmarkEnd w:id="0"/>
     </w:p>
     <w:p>
       <w:pPr>
@@ -2272,7 +2270,7 @@
           <w:szCs w:val="24"/>
         </w:rPr>
       </w:pPr>
-      <w:bookmarkStart w:id="1" w:name="Compilation"/>
+      <w:bookmarkStart w:id="0" w:name="Compilation"/>
       <w:r>
         <w:rPr>
           <w:rFonts w:ascii="Lucida Console" w:hAnsi="Lucida Console"/>
@@ -2326,7 +2324,7 @@
         </w:rPr>
         <w:t>Compilation</w:t>
       </w:r>
-      <w:bookmarkEnd w:id="1"/>
+      <w:bookmarkEnd w:id="0"/>
       <w:r>
         <w:rPr>
           <w:rFonts w:ascii="Lucida Console" w:hAnsi="Lucida Console"/>
@@ -2461,7 +2459,7 @@
         </w:rPr>
         <w:t xml:space="preserve">) </w:t>
       </w:r>
-      <w:bookmarkStart w:id="2" w:name="CompilationUnit"/>
+      <w:bookmarkStart w:id="1" w:name="CompilationUnit"/>
       <w:r>
         <w:rPr>
           <w:rFonts w:ascii="Lucida Console" w:hAnsi="Lucida Console"/>
@@ -2486,7 +2484,7 @@
         </w:rPr>
         <w:t>tionUnit</w:t>
       </w:r>
-      <w:bookmarkEnd w:id="2"/>
+      <w:bookmarkEnd w:id="1"/>
       <w:r>
         <w:rPr>
           <w:rFonts w:ascii="Lucida Console" w:hAnsi="Lucida Console"/>
@@ -2681,7 +2679,7 @@
         </w:rPr>
         <w:t xml:space="preserve">) </w:t>
       </w:r>
-      <w:bookmarkStart w:id="3" w:name="Context"/>
+      <w:bookmarkStart w:id="2" w:name="Context"/>
       <w:r>
         <w:rPr>
           <w:rFonts w:ascii="Lucida Console" w:hAnsi="Lucida Console"/>
@@ -2690,7 +2688,7 @@
         </w:rPr>
         <w:t>Context</w:t>
       </w:r>
-      <w:bookmarkEnd w:id="3"/>
+      <w:bookmarkEnd w:id="2"/>
       <w:r>
         <w:rPr>
           <w:rFonts w:ascii="Lucida Console" w:hAnsi="Lucida Console"/>
@@ -2787,8 +2785,8 @@
           <w:szCs w:val="24"/>
         </w:rPr>
       </w:pPr>
-      <w:bookmarkStart w:id="4" w:name="ProjectDsc"/>
-      <w:bookmarkEnd w:id="4"/>
+      <w:bookmarkStart w:id="3" w:name="ProjectDsc"/>
+      <w:bookmarkEnd w:id="3"/>
       <w:r>
         <w:rPr>
           <w:rFonts w:ascii="Lucida Console" w:hAnsi="Lucida Console"/>
@@ -3137,18 +3135,18 @@
           <w:szCs w:val="24"/>
         </w:rPr>
       </w:pPr>
-      <w:bookmarkStart w:id="5" w:name="ImportDsc"/>
-      <w:bookmarkStart w:id="6" w:name="Clusters"/>
+      <w:bookmarkStart w:id="4" w:name="ImportDsc"/>
+      <w:bookmarkStart w:id="5" w:name="Clusters"/>
+      <w:bookmarkEnd w:id="4"/>
+      <w:r>
+        <w:rPr>
+          <w:rFonts w:ascii="Lucida Console" w:hAnsi="Lucida Console"/>
+          <w:sz w:val="24"/>
+          <w:szCs w:val="24"/>
+        </w:rPr>
+        <w:t>Clusters</w:t>
+      </w:r>
       <w:bookmarkEnd w:id="5"/>
-      <w:r>
-        <w:rPr>
-          <w:rFonts w:ascii="Lucida Console" w:hAnsi="Lucida Console"/>
-          <w:sz w:val="24"/>
-          <w:szCs w:val="24"/>
-        </w:rPr>
-        <w:t>Clusters</w:t>
-      </w:r>
-      <w:bookmarkEnd w:id="6"/>
       <w:r>
         <w:rPr>
           <w:rFonts w:ascii="Lucida Console" w:hAnsi="Lucida Console"/>
@@ -3258,8 +3256,8 @@
           <w:szCs w:val="24"/>
         </w:rPr>
       </w:pPr>
-      <w:bookmarkStart w:id="7" w:name="ContextName"/>
-      <w:bookmarkEnd w:id="7"/>
+      <w:bookmarkStart w:id="6" w:name="ContextName"/>
+      <w:bookmarkEnd w:id="6"/>
       <w:r>
         <w:rPr>
           <w:rFonts w:ascii="Lucida Console" w:hAnsi="Lucida Console"/>
@@ -3461,8 +3459,8 @@
         </w:rPr>
         <w:t xml:space="preserve">) </w:t>
       </w:r>
-      <w:bookmarkStart w:id="8" w:name="UseDirective"/>
-      <w:bookmarkEnd w:id="8"/>
+      <w:bookmarkStart w:id="7" w:name="UseDirective"/>
+      <w:bookmarkEnd w:id="7"/>
       <w:r>
         <w:rPr>
           <w:rFonts w:ascii="Lucida Console" w:hAnsi="Lucida Console"/>
@@ -3741,28 +3739,28 @@
         </w:rPr>
         <w:t xml:space="preserve">) </w:t>
       </w:r>
-      <w:bookmarkStart w:id="9" w:name="UnitUseDirective"/>
-      <w:bookmarkStart w:id="10" w:name="EnclosedUseDirective"/>
-      <w:bookmarkStart w:id="11" w:name="UseClause"/>
+      <w:bookmarkStart w:id="8" w:name="UnitUseDirective"/>
+      <w:bookmarkStart w:id="9" w:name="EnclosedUseDirective"/>
+      <w:bookmarkStart w:id="10" w:name="UseClause"/>
+      <w:bookmarkEnd w:id="8"/>
       <w:bookmarkEnd w:id="9"/>
+      <w:r>
+        <w:rPr>
+          <w:rFonts w:ascii="Lucida Console" w:hAnsi="Lucida Console"/>
+          <w:sz w:val="24"/>
+          <w:szCs w:val="24"/>
+        </w:rPr>
+        <w:t>Enclosed</w:t>
+      </w:r>
+      <w:r>
+        <w:rPr>
+          <w:rFonts w:ascii="Lucida Console" w:hAnsi="Lucida Console"/>
+          <w:sz w:val="24"/>
+          <w:szCs w:val="24"/>
+        </w:rPr>
+        <w:t>Use</w:t>
+      </w:r>
       <w:bookmarkEnd w:id="10"/>
-      <w:r>
-        <w:rPr>
-          <w:rFonts w:ascii="Lucida Console" w:hAnsi="Lucida Console"/>
-          <w:sz w:val="24"/>
-          <w:szCs w:val="24"/>
-        </w:rPr>
-        <w:t>Enclosed</w:t>
-      </w:r>
-      <w:r>
-        <w:rPr>
-          <w:rFonts w:ascii="Lucida Console" w:hAnsi="Lucida Console"/>
-          <w:sz w:val="24"/>
-          <w:szCs w:val="24"/>
-        </w:rPr>
-        <w:t>Use</w:t>
-      </w:r>
-      <w:bookmarkEnd w:id="11"/>
       <w:r>
         <w:rPr>
           <w:rFonts w:ascii="Lucida Console" w:hAnsi="Lucida Console"/>
@@ -4065,8 +4063,8 @@
         </w:rPr>
         <w:t xml:space="preserve">) </w:t>
       </w:r>
-      <w:bookmarkStart w:id="12" w:name="EnclosedUseEement"/>
-      <w:bookmarkEnd w:id="12"/>
+      <w:bookmarkStart w:id="11" w:name="EnclosedUseEement"/>
+      <w:bookmarkEnd w:id="11"/>
       <w:r>
         <w:rPr>
           <w:rFonts w:ascii="Lucida Console" w:hAnsi="Lucida Console"/>
@@ -4236,8 +4234,8 @@
         </w:rPr>
         <w:t xml:space="preserve"> </w:t>
       </w:r>
-      <w:bookmarkStart w:id="13" w:name="AnonymousRoutine"/>
-      <w:bookmarkEnd w:id="13"/>
+      <w:bookmarkStart w:id="12" w:name="AnonymousRoutine"/>
+      <w:bookmarkEnd w:id="12"/>
       <w:proofErr w:type="gramStart"/>
       <w:r>
         <w:rPr>
@@ -4284,7 +4282,7 @@
           <w:szCs w:val="24"/>
         </w:rPr>
       </w:pPr>
-      <w:bookmarkStart w:id="14" w:name="StatementsList"/>
+      <w:bookmarkStart w:id="13" w:name="StatementsList"/>
       <w:r>
         <w:rPr>
           <w:rFonts w:ascii="Lucida Console" w:hAnsi="Lucida Console"/>
@@ -4346,7 +4344,7 @@
         </w:rPr>
         <w:t>StatementsList</w:t>
       </w:r>
-      <w:bookmarkEnd w:id="14"/>
+      <w:bookmarkEnd w:id="13"/>
       <w:r>
         <w:rPr>
           <w:rFonts w:ascii="Lucida Console" w:hAnsi="Lucida Console"/>
@@ -4477,8 +4475,8 @@
         </w:rPr>
         <w:t xml:space="preserve">) </w:t>
       </w:r>
-      <w:bookmarkStart w:id="15" w:name="StandaloneRoutine"/>
-      <w:bookmarkEnd w:id="15"/>
+      <w:bookmarkStart w:id="14" w:name="StandaloneRoutine"/>
+      <w:bookmarkEnd w:id="14"/>
       <w:r>
         <w:rPr>
           <w:rFonts w:ascii="Lucida Console" w:hAnsi="Lucida Console"/>
@@ -5047,7 +5045,7 @@
         </w:rPr>
         <w:t xml:space="preserve">) </w:t>
       </w:r>
-      <w:bookmarkStart w:id="16" w:name="InnerBlock"/>
+      <w:bookmarkStart w:id="15" w:name="InnerBlock"/>
       <w:r>
         <w:rPr>
           <w:rFonts w:ascii="Lucida Console" w:hAnsi="Lucida Console"/>
@@ -5056,7 +5054,7 @@
         </w:rPr>
         <w:t>InnerBlock</w:t>
       </w:r>
-      <w:bookmarkEnd w:id="16"/>
+      <w:bookmarkEnd w:id="15"/>
       <w:r>
         <w:rPr>
           <w:rFonts w:ascii="Lucida Console" w:hAnsi="Lucida Console"/>
@@ -5379,8 +5377,8 @@
         </w:rPr>
         <w:t xml:space="preserve">) </w:t>
       </w:r>
-      <w:bookmarkStart w:id="17" w:name="WhenClause"/>
-      <w:bookmarkEnd w:id="17"/>
+      <w:bookmarkStart w:id="16" w:name="WhenClause"/>
+      <w:bookmarkEnd w:id="16"/>
       <w:r>
         <w:rPr>
           <w:rFonts w:ascii="Lucida Console" w:hAnsi="Lucida Console"/>
@@ -5550,8 +5548,8 @@
         </w:rPr>
         <w:t xml:space="preserve">) </w:t>
       </w:r>
-      <w:bookmarkStart w:id="18" w:name="Parameters"/>
-      <w:bookmarkEnd w:id="18"/>
+      <w:bookmarkStart w:id="17" w:name="Parameters"/>
+      <w:bookmarkEnd w:id="17"/>
       <w:r>
         <w:rPr>
           <w:rFonts w:ascii="Lucida Console" w:hAnsi="Lucida Console"/>
@@ -5735,7 +5733,7 @@
         </w:rPr>
         <w:t xml:space="preserve">) </w:t>
       </w:r>
-      <w:bookmarkStart w:id="19" w:name="Parameter"/>
+      <w:bookmarkStart w:id="18" w:name="Parameter"/>
       <w:r>
         <w:rPr>
           <w:rFonts w:ascii="Lucida Console" w:hAnsi="Lucida Console"/>
@@ -5744,7 +5742,7 @@
         </w:rPr>
         <w:t>Parameter</w:t>
       </w:r>
-      <w:bookmarkEnd w:id="19"/>
+      <w:bookmarkEnd w:id="18"/>
       <w:r>
         <w:rPr>
           <w:rFonts w:ascii="Lucida Console" w:hAnsi="Lucida Console"/>
@@ -6087,7 +6085,7 @@
           <w:szCs w:val="24"/>
         </w:rPr>
       </w:pPr>
-      <w:bookmarkStart w:id="20" w:name="RequireBlock"/>
+      <w:bookmarkStart w:id="19" w:name="RequireBlock"/>
       <w:r>
         <w:rPr>
           <w:rFonts w:ascii="Lucida Console" w:hAnsi="Lucida Console"/>
@@ -6146,7 +6144,7 @@
         </w:rPr>
         <w:t>Block</w:t>
       </w:r>
-      <w:bookmarkEnd w:id="20"/>
+      <w:bookmarkEnd w:id="19"/>
       <w:r>
         <w:rPr>
           <w:rFonts w:ascii="Lucida Console" w:hAnsi="Lucida Console"/>
@@ -6242,7 +6240,7 @@
           <w:szCs w:val="24"/>
         </w:rPr>
       </w:pPr>
-      <w:bookmarkStart w:id="21" w:name="EnsureBlock"/>
+      <w:bookmarkStart w:id="20" w:name="EnsureBlock"/>
       <w:r>
         <w:rPr>
           <w:rFonts w:ascii="Lucida Console" w:hAnsi="Lucida Console"/>
@@ -6293,7 +6291,7 @@
         </w:rPr>
         <w:t>EnsureBlock</w:t>
       </w:r>
-      <w:bookmarkEnd w:id="21"/>
+      <w:bookmarkEnd w:id="20"/>
       <w:r>
         <w:rPr>
           <w:rFonts w:ascii="Lucida Console" w:hAnsi="Lucida Console"/>
@@ -6390,8 +6388,8 @@
           <w:szCs w:val="24"/>
         </w:rPr>
       </w:pPr>
-      <w:bookmarkStart w:id="22" w:name="PredicatesList"/>
-      <w:bookmarkStart w:id="23" w:name="Predicate"/>
+      <w:bookmarkStart w:id="21" w:name="PredicatesList"/>
+      <w:bookmarkStart w:id="22" w:name="Predicate"/>
       <w:r>
         <w:rPr>
           <w:rFonts w:ascii="Lucida Console" w:hAnsi="Lucida Console"/>
@@ -6434,8 +6432,8 @@
         </w:rPr>
         <w:t xml:space="preserve">) </w:t>
       </w:r>
-      <w:bookmarkStart w:id="24" w:name="InvariantBlock"/>
-      <w:bookmarkEnd w:id="24"/>
+      <w:bookmarkStart w:id="23" w:name="InvariantBlock"/>
+      <w:bookmarkEnd w:id="23"/>
       <w:proofErr w:type="gramStart"/>
       <w:r>
         <w:rPr>
@@ -6576,7 +6574,7 @@
         </w:rPr>
         <w:t>PredicatesList</w:t>
       </w:r>
-      <w:bookmarkEnd w:id="22"/>
+      <w:bookmarkEnd w:id="21"/>
       <w:r>
         <w:rPr>
           <w:rFonts w:ascii="Lucida Console" w:hAnsi="Lucida Console"/>
@@ -6749,7 +6747,7 @@
         </w:rPr>
         <w:t>Predicate</w:t>
       </w:r>
-      <w:bookmarkEnd w:id="23"/>
+      <w:bookmarkEnd w:id="22"/>
       <w:r>
         <w:rPr>
           <w:rFonts w:ascii="Lucida Console" w:hAnsi="Lucida Console"/>
@@ -6865,8 +6863,8 @@
         </w:rPr>
         <w:t xml:space="preserve">) </w:t>
       </w:r>
-      <w:bookmarkStart w:id="25" w:name="UnitDeclaration"/>
-      <w:bookmarkEnd w:id="25"/>
+      <w:bookmarkStart w:id="24" w:name="UnitDeclaration"/>
+      <w:bookmarkEnd w:id="24"/>
       <w:r>
         <w:rPr>
           <w:rFonts w:ascii="Lucida Console" w:hAnsi="Lucida Console"/>
@@ -7640,7 +7638,7 @@
           <w:szCs w:val="24"/>
         </w:rPr>
       </w:pPr>
-      <w:bookmarkStart w:id="26" w:name="InheritDirective"/>
+      <w:bookmarkStart w:id="25" w:name="InheritDirective"/>
       <w:r>
         <w:rPr>
           <w:rFonts w:ascii="Lucida Console" w:hAnsi="Lucida Console"/>
@@ -7675,7 +7673,7 @@
         </w:rPr>
         <w:t>InheritDirective</w:t>
       </w:r>
-      <w:bookmarkEnd w:id="26"/>
+      <w:bookmarkEnd w:id="25"/>
       <w:r>
         <w:rPr>
           <w:rFonts w:ascii="Lucida Console" w:hAnsi="Lucida Console"/>
@@ -7772,7 +7770,7 @@
           <w:szCs w:val="24"/>
         </w:rPr>
       </w:pPr>
-      <w:bookmarkStart w:id="27" w:name="Parent"/>
+      <w:bookmarkStart w:id="26" w:name="Parent"/>
       <w:r>
         <w:rPr>
           <w:rFonts w:ascii="Lucida Console" w:hAnsi="Lucida Console"/>
@@ -7807,7 +7805,7 @@
         </w:rPr>
         <w:t>Parent</w:t>
       </w:r>
-      <w:bookmarkEnd w:id="27"/>
+      <w:bookmarkEnd w:id="26"/>
       <w:r>
         <w:rPr>
           <w:rFonts w:ascii="Lucida Console" w:hAnsi="Lucida Console"/>
@@ -7945,7 +7943,7 @@
           <w:szCs w:val="24"/>
         </w:rPr>
       </w:pPr>
-      <w:bookmarkStart w:id="28" w:name="FormalGenerics"/>
+      <w:bookmarkStart w:id="27" w:name="FormalGenerics"/>
       <w:r>
         <w:rPr>
           <w:rFonts w:ascii="Lucida Console" w:hAnsi="Lucida Console"/>
@@ -7972,8 +7970,8 @@
         </w:rPr>
         <w:t xml:space="preserve">) </w:t>
       </w:r>
-      <w:bookmarkStart w:id="29" w:name="MemberName"/>
-      <w:bookmarkEnd w:id="29"/>
+      <w:bookmarkStart w:id="28" w:name="MemberName"/>
+      <w:bookmarkEnd w:id="28"/>
       <w:r>
         <w:rPr>
           <w:rFonts w:ascii="Lucida Console" w:hAnsi="Lucida Console"/>
@@ -8101,7 +8099,7 @@
         </w:rPr>
         <w:t>FormalGenerics</w:t>
       </w:r>
-      <w:bookmarkEnd w:id="28"/>
+      <w:bookmarkEnd w:id="27"/>
       <w:r>
         <w:rPr>
           <w:rFonts w:ascii="Lucida Console" w:hAnsi="Lucida Console"/>
@@ -8470,7 +8468,7 @@
           <w:szCs w:val="24"/>
         </w:rPr>
       </w:pPr>
-      <w:bookmarkStart w:id="30" w:name="FeatureSelection"/>
+      <w:bookmarkStart w:id="29" w:name="FeatureSelection"/>
       <w:r>
         <w:rPr>
           <w:rFonts w:ascii="Lucida Console" w:hAnsi="Lucida Console"/>
@@ -8497,8 +8495,8 @@
         </w:rPr>
         <w:t xml:space="preserve">) </w:t>
       </w:r>
-      <w:bookmarkStart w:id="31" w:name="MemberSelection"/>
-      <w:bookmarkEnd w:id="31"/>
+      <w:bookmarkStart w:id="30" w:name="MemberSelection"/>
+      <w:bookmarkEnd w:id="30"/>
       <w:r>
         <w:rPr>
           <w:rFonts w:ascii="Lucida Console" w:hAnsi="Lucida Console"/>
@@ -8515,7 +8513,7 @@
         </w:rPr>
         <w:t>Selection</w:t>
       </w:r>
-      <w:bookmarkEnd w:id="30"/>
+      <w:bookmarkEnd w:id="29"/>
       <w:r>
         <w:rPr>
           <w:rFonts w:ascii="Lucida Console" w:hAnsi="Lucida Console"/>
@@ -8666,8 +8664,8 @@
         </w:rPr>
         <w:t xml:space="preserve">) </w:t>
       </w:r>
-      <w:bookmarkStart w:id="32" w:name="InheritedMemberOverriding"/>
-      <w:bookmarkEnd w:id="32"/>
+      <w:bookmarkStart w:id="31" w:name="InheritedMemberOverriding"/>
+      <w:bookmarkEnd w:id="31"/>
       <w:r>
         <w:rPr>
           <w:rFonts w:ascii="Lucida Console" w:hAnsi="Lucida Console"/>
@@ -8890,7 +8888,7 @@
         </w:rPr>
         <w:t xml:space="preserve">) </w:t>
       </w:r>
-      <w:bookmarkStart w:id="33" w:name="InitProcedureInheritance"/>
+      <w:bookmarkStart w:id="32" w:name="InitProcedureInheritance"/>
       <w:r>
         <w:rPr>
           <w:rFonts w:ascii="Lucida Console" w:hAnsi="Lucida Console"/>
@@ -8899,7 +8897,7 @@
         </w:rPr>
         <w:t>InitProcedureInheritance</w:t>
       </w:r>
-      <w:bookmarkEnd w:id="33"/>
+      <w:bookmarkEnd w:id="32"/>
       <w:r>
         <w:rPr>
           <w:rFonts w:ascii="Lucida Console" w:hAnsi="Lucida Console"/>
@@ -9117,9 +9115,11 @@
           <w:szCs w:val="24"/>
         </w:rPr>
       </w:pPr>
-      <w:bookmarkStart w:id="34" w:name="InheritedFeatureOverriding"/>
-      <w:bookmarkStart w:id="35" w:name="FeatureDeclaration"/>
-      <w:bookmarkEnd w:id="34"/>
+      <w:bookmarkStart w:id="33" w:name="InheritedFeatureOverriding"/>
+      <w:bookmarkStart w:id="34" w:name="FeatureDeclaration"/>
+      <w:bookmarkStart w:id="35" w:name="_GoBack"/>
+      <w:bookmarkEnd w:id="33"/>
+      <w:bookmarkEnd w:id="35"/>
       <w:r>
         <w:rPr>
           <w:rFonts w:ascii="Lucida Console" w:hAnsi="Lucida Console"/>
@@ -9385,7 +9385,7 @@
         </w:rPr>
         <w:t>MemberDeclaration</w:t>
       </w:r>
-      <w:bookmarkEnd w:id="35"/>
+      <w:bookmarkEnd w:id="34"/>
       <w:r>
         <w:rPr>
           <w:rFonts w:ascii="Lucida Console" w:hAnsi="Lucida Console"/>
@@ -11521,23 +11521,7 @@
           <w:sz w:val="24"/>
           <w:szCs w:val="24"/>
         </w:rPr>
-        <w:t>“</w:t>
-      </w:r>
-      <w:r>
-        <w:rPr>
-          <w:rFonts w:ascii="Lucida Console" w:hAnsi="Lucida Console"/>
-          <w:sz w:val="24"/>
-          <w:szCs w:val="24"/>
-        </w:rPr>
-        <w:t>:</w:t>
-      </w:r>
-      <w:r>
-        <w:rPr>
-          <w:rFonts w:ascii="Lucida Console" w:hAnsi="Lucida Console"/>
-          <w:sz w:val="24"/>
-          <w:szCs w:val="24"/>
-        </w:rPr>
-        <w:t>”</w:t>
+        <w:t>“:”</w:t>
       </w:r>
       <w:r>
         <w:rPr>
@@ -12675,25 +12659,7 @@
             <w:sz w:val="24"/>
             <w:szCs w:val="24"/>
           </w:rPr>
-          <w:t>IfCa</w:t>
-        </w:r>
-        <w:r>
-          <w:rPr>
-            <w:rStyle w:val="a6"/>
-            <w:rFonts w:ascii="Lucida Console" w:hAnsi="Lucida Console"/>
-            <w:sz w:val="24"/>
-            <w:szCs w:val="24"/>
-          </w:rPr>
-          <w:t>s</w:t>
-        </w:r>
-        <w:r>
-          <w:rPr>
-            <w:rStyle w:val="a6"/>
-            <w:rFonts w:ascii="Lucida Console" w:hAnsi="Lucida Console"/>
-            <w:sz w:val="24"/>
-            <w:szCs w:val="24"/>
-          </w:rPr>
-          <w:t>e</w:t>
+          <w:t>IfCase</w:t>
         </w:r>
       </w:hyperlink>
     </w:p>
@@ -21703,15 +21669,7 @@
           <w:sz w:val="24"/>
           <w:szCs w:val="24"/>
         </w:rPr>
-        <w:t xml:space="preserve">{ </w:t>
-      </w:r>
-      <w:r>
-        <w:rPr>
-          <w:rFonts w:ascii="Lucida Console" w:hAnsi="Lucida Console"/>
-          <w:sz w:val="24"/>
-          <w:szCs w:val="24"/>
-        </w:rPr>
-        <w:t>“</w:t>
+        <w:t>{ “</w:t>
       </w:r>
       <w:proofErr w:type="gramEnd"/>
       <w:r>
@@ -21729,15 +21687,7 @@
           <w:sz w:val="24"/>
           <w:szCs w:val="24"/>
         </w:rPr>
-        <w:t>”</w:t>
-      </w:r>
-      <w:r>
-        <w:rPr>
-          <w:rFonts w:ascii="Lucida Console" w:hAnsi="Lucida Console"/>
-          <w:sz w:val="24"/>
-          <w:szCs w:val="24"/>
-        </w:rPr>
-        <w:t xml:space="preserve"> </w:t>
+        <w:t xml:space="preserve">” </w:t>
       </w:r>
       <w:hyperlink w:anchor="ValueAlternatives" w:history="1">
         <w:r>
@@ -62859,7 +62809,7 @@
 </file>
 
 <file path=customXml/itemProps1.xml><?xml version="1.0" encoding="utf-8"?>
-<ds:datastoreItem xmlns:ds="http://schemas.openxmlformats.org/officeDocument/2006/customXml" ds:itemID="{A057070D-0EB4-4989-991A-F30E31F37BF9}">
+<ds:datastoreItem xmlns:ds="http://schemas.openxmlformats.org/officeDocument/2006/customXml" ds:itemID="{BAB30982-BB29-42D3-A763-DBC8F04D104C}">
   <ds:schemaRefs>
     <ds:schemaRef ds:uri="http://schemas.openxmlformats.org/officeDocument/2006/bibliography"/>
   </ds:schemaRefs>

</xml_diff>